<commit_message>
Adjusted the title page to the part 4 issue data.
</commit_message>
<xml_diff>
--- a/cs-handbook-part-X.docx
+++ b/cs-handbook-part-X.docx
@@ -58,23 +58,7 @@
           <w:sz w:val="28"/>
           <w:szCs w:val="28"/>
         </w:rPr>
-        <w:t>учреждение высшего профе</w:t>
-      </w:r>
-      <w:r>
-        <w:rPr>
-          <w:rFonts w:ascii="Times New Roman" w:hAnsi="Times New Roman"/>
-          <w:sz w:val="28"/>
-          <w:szCs w:val="28"/>
-        </w:rPr>
-        <w:t>с</w:t>
-      </w:r>
-      <w:r>
-        <w:rPr>
-          <w:rFonts w:ascii="Times New Roman" w:hAnsi="Times New Roman"/>
-          <w:sz w:val="28"/>
-          <w:szCs w:val="28"/>
-        </w:rPr>
-        <w:t xml:space="preserve">сионального образования </w:t>
+        <w:t xml:space="preserve">учреждение высшего профессионального образования </w:t>
       </w:r>
     </w:p>
     <w:p>
@@ -216,6 +200,8 @@
           <w:szCs w:val="28"/>
         </w:rPr>
       </w:pPr>
+      <w:bookmarkStart w:id="0" w:name="_GoBack"/>
+      <w:bookmarkEnd w:id="0"/>
     </w:p>
     <w:p>
       <w:pPr>
@@ -233,7 +219,6 @@
     <w:p>
       <w:pPr>
         <w:spacing w:after="0" w:line="360" w:lineRule="auto"/>
-        <w:ind w:firstLine="709"/>
         <w:jc w:val="center"/>
         <w:rPr>
           <w:rFonts w:ascii="Times New Roman" w:hAnsi="Times New Roman"/>
@@ -255,20 +240,18 @@
     <w:p>
       <w:pPr>
         <w:spacing w:after="0" w:line="360" w:lineRule="auto"/>
-        <w:ind w:firstLine="709"/>
-        <w:jc w:val="center"/>
-        <w:rPr>
-          <w:rFonts w:ascii="Times New Roman" w:hAnsi="Times New Roman"/>
-          <w:b/>
-          <w:sz w:val="28"/>
-          <w:szCs w:val="28"/>
-        </w:rPr>
-      </w:pPr>
-    </w:p>
-    <w:p>
-      <w:pPr>
-        <w:spacing w:after="0" w:line="240" w:lineRule="auto"/>
-        <w:ind w:firstLine="709"/>
+        <w:jc w:val="center"/>
+        <w:rPr>
+          <w:rFonts w:ascii="Times New Roman" w:hAnsi="Times New Roman"/>
+          <w:b/>
+          <w:sz w:val="28"/>
+          <w:szCs w:val="28"/>
+        </w:rPr>
+      </w:pPr>
+    </w:p>
+    <w:p>
+      <w:pPr>
+        <w:spacing w:after="0" w:line="240" w:lineRule="auto"/>
         <w:jc w:val="center"/>
         <w:rPr>
           <w:rFonts w:ascii="Times New Roman" w:hAnsi="Times New Roman"/>
@@ -290,7 +273,6 @@
     <w:p>
       <w:pPr>
         <w:spacing w:after="0" w:line="240" w:lineRule="auto"/>
-        <w:ind w:firstLine="709"/>
         <w:jc w:val="center"/>
         <w:rPr>
           <w:rFonts w:ascii="Times New Roman" w:hAnsi="Times New Roman"/>
@@ -306,13 +288,21 @@
           <w:sz w:val="44"/>
           <w:szCs w:val="44"/>
         </w:rPr>
-        <w:t>Часть 1</w:t>
+        <w:t xml:space="preserve">Часть </w:t>
+      </w:r>
+      <w:r>
+        <w:rPr>
+          <w:rFonts w:ascii="Times New Roman" w:hAnsi="Times New Roman"/>
+          <w:b/>
+          <w:sz w:val="44"/>
+          <w:szCs w:val="44"/>
+        </w:rPr>
+        <w:t>4</w:t>
       </w:r>
     </w:p>
     <w:p>
       <w:pPr>
         <w:spacing w:after="0" w:line="360" w:lineRule="auto"/>
-        <w:ind w:firstLine="709"/>
         <w:jc w:val="center"/>
         <w:rPr>
           <w:rFonts w:ascii="Times New Roman" w:hAnsi="Times New Roman"/>
@@ -325,7 +315,6 @@
     <w:p>
       <w:pPr>
         <w:spacing w:after="0" w:line="360" w:lineRule="auto"/>
-        <w:ind w:firstLine="709"/>
         <w:jc w:val="center"/>
         <w:rPr>
           <w:rFonts w:ascii="Times New Roman" w:hAnsi="Times New Roman"/>
@@ -347,255 +336,241 @@
     <w:p>
       <w:pPr>
         <w:spacing w:after="0" w:line="360" w:lineRule="auto"/>
+        <w:jc w:val="center"/>
+        <w:rPr>
+          <w:rFonts w:ascii="Times New Roman" w:hAnsi="Times New Roman"/>
+          <w:b/>
+          <w:sz w:val="28"/>
+          <w:szCs w:val="28"/>
+        </w:rPr>
+      </w:pPr>
+    </w:p>
+    <w:p>
+      <w:pPr>
+        <w:spacing w:after="0" w:line="360" w:lineRule="auto"/>
+        <w:jc w:val="center"/>
+        <w:rPr>
+          <w:rFonts w:ascii="Times New Roman" w:hAnsi="Times New Roman"/>
+          <w:b/>
+          <w:sz w:val="28"/>
+          <w:szCs w:val="28"/>
+        </w:rPr>
+      </w:pPr>
+    </w:p>
+    <w:p>
+      <w:pPr>
+        <w:spacing w:after="0" w:line="360" w:lineRule="auto"/>
+        <w:jc w:val="center"/>
+        <w:rPr>
+          <w:rFonts w:ascii="Times New Roman" w:hAnsi="Times New Roman"/>
+          <w:b/>
+          <w:sz w:val="28"/>
+          <w:szCs w:val="28"/>
+        </w:rPr>
+      </w:pPr>
+    </w:p>
+    <w:p>
+      <w:pPr>
+        <w:spacing w:after="0" w:line="360" w:lineRule="auto"/>
+        <w:jc w:val="center"/>
+        <w:rPr>
+          <w:rFonts w:ascii="Times New Roman" w:hAnsi="Times New Roman"/>
+          <w:b/>
+          <w:sz w:val="28"/>
+          <w:szCs w:val="28"/>
+        </w:rPr>
+      </w:pPr>
+    </w:p>
+    <w:p>
+      <w:pPr>
+        <w:spacing w:after="0" w:line="360" w:lineRule="auto"/>
+        <w:jc w:val="center"/>
+        <w:rPr>
+          <w:rFonts w:ascii="Times New Roman" w:hAnsi="Times New Roman"/>
+          <w:b/>
+          <w:sz w:val="28"/>
+          <w:szCs w:val="28"/>
+        </w:rPr>
+      </w:pPr>
+    </w:p>
+    <w:p>
+      <w:pPr>
+        <w:spacing w:after="0" w:line="360" w:lineRule="auto"/>
+        <w:jc w:val="center"/>
+        <w:rPr>
+          <w:rFonts w:ascii="Times New Roman" w:hAnsi="Times New Roman"/>
+          <w:b/>
+          <w:sz w:val="28"/>
+          <w:szCs w:val="28"/>
+        </w:rPr>
+      </w:pPr>
+    </w:p>
+    <w:p>
+      <w:pPr>
+        <w:spacing w:after="0" w:line="360" w:lineRule="auto"/>
+        <w:jc w:val="center"/>
+        <w:rPr>
+          <w:rFonts w:ascii="Times New Roman" w:hAnsi="Times New Roman"/>
+          <w:b/>
+          <w:sz w:val="28"/>
+          <w:szCs w:val="28"/>
+        </w:rPr>
+      </w:pPr>
+    </w:p>
+    <w:p>
+      <w:pPr>
+        <w:spacing w:after="0" w:line="360" w:lineRule="auto"/>
+        <w:jc w:val="center"/>
+        <w:rPr>
+          <w:rFonts w:ascii="Times New Roman" w:hAnsi="Times New Roman"/>
+          <w:b/>
+          <w:sz w:val="28"/>
+          <w:szCs w:val="28"/>
+        </w:rPr>
+      </w:pPr>
+    </w:p>
+    <w:p>
+      <w:pPr>
+        <w:spacing w:after="0" w:line="360" w:lineRule="auto"/>
+        <w:jc w:val="center"/>
+        <w:rPr>
+          <w:rFonts w:ascii="Times New Roman" w:hAnsi="Times New Roman"/>
+          <w:b/>
+          <w:sz w:val="28"/>
+          <w:szCs w:val="28"/>
+        </w:rPr>
+      </w:pPr>
+    </w:p>
+    <w:p>
+      <w:pPr>
+        <w:spacing w:after="0" w:line="360" w:lineRule="auto"/>
+        <w:jc w:val="center"/>
+        <w:rPr>
+          <w:rFonts w:ascii="Times New Roman" w:hAnsi="Times New Roman"/>
+          <w:b/>
+          <w:sz w:val="28"/>
+          <w:szCs w:val="28"/>
+        </w:rPr>
+      </w:pPr>
+    </w:p>
+    <w:p>
+      <w:pPr>
+        <w:spacing w:after="0" w:line="360" w:lineRule="auto"/>
+        <w:jc w:val="center"/>
+        <w:rPr>
+          <w:rFonts w:ascii="Times New Roman" w:hAnsi="Times New Roman"/>
+          <w:b/>
+          <w:sz w:val="28"/>
+          <w:szCs w:val="28"/>
+        </w:rPr>
+      </w:pPr>
+    </w:p>
+    <w:p>
+      <w:pPr>
+        <w:spacing w:after="0" w:line="360" w:lineRule="auto"/>
+        <w:jc w:val="center"/>
+        <w:rPr>
+          <w:rFonts w:ascii="Times New Roman" w:hAnsi="Times New Roman"/>
+          <w:b/>
+          <w:sz w:val="28"/>
+          <w:szCs w:val="28"/>
+        </w:rPr>
+      </w:pPr>
+    </w:p>
+    <w:p>
+      <w:pPr>
+        <w:spacing w:after="0" w:line="360" w:lineRule="auto"/>
+        <w:jc w:val="center"/>
+        <w:rPr>
+          <w:rFonts w:ascii="Times New Roman" w:hAnsi="Times New Roman"/>
+          <w:b/>
+          <w:sz w:val="28"/>
+          <w:szCs w:val="28"/>
+        </w:rPr>
+      </w:pPr>
+      <w:r>
+        <w:rPr>
+          <w:rFonts w:ascii="Times New Roman" w:hAnsi="Times New Roman"/>
+          <w:b/>
+          <w:sz w:val="28"/>
+          <w:szCs w:val="28"/>
+        </w:rPr>
+        <w:t>Иркутск 2014</w:t>
+      </w:r>
+    </w:p>
+    <w:p>
+      <w:pPr>
+        <w:pStyle w:val="a3"/>
+      </w:pPr>
+    </w:p>
+    <w:p>
+      <w:pPr>
+        <w:pStyle w:val="a3"/>
+        <w:rPr>
+          <w:rFonts w:ascii="Times New Roman" w:hAnsi="Times New Roman"/>
+          <w:sz w:val="28"/>
+          <w:szCs w:val="28"/>
+        </w:rPr>
+      </w:pPr>
+      <w:r>
+        <w:rPr>
+          <w:rFonts w:ascii="Times New Roman" w:hAnsi="Times New Roman"/>
+          <w:sz w:val="28"/>
+          <w:szCs w:val="28"/>
+        </w:rPr>
+        <w:t>УДК 681.3(075.8)</w:t>
+      </w:r>
+    </w:p>
+    <w:p>
+      <w:pPr>
+        <w:pStyle w:val="a3"/>
+        <w:rPr>
+          <w:rFonts w:ascii="Times New Roman" w:hAnsi="Times New Roman"/>
+          <w:sz w:val="28"/>
+          <w:szCs w:val="28"/>
+        </w:rPr>
+      </w:pPr>
+      <w:r>
+        <w:rPr>
+          <w:rFonts w:ascii="Times New Roman" w:hAnsi="Times New Roman"/>
+          <w:sz w:val="28"/>
+          <w:szCs w:val="28"/>
+        </w:rPr>
+        <w:t>ББК 32.97я73</w:t>
+      </w:r>
+    </w:p>
+    <w:p>
+      <w:pPr>
+        <w:pStyle w:val="a3"/>
+        <w:rPr>
+          <w:rFonts w:ascii="Times New Roman" w:hAnsi="Times New Roman"/>
+          <w:sz w:val="28"/>
+          <w:szCs w:val="28"/>
+        </w:rPr>
+      </w:pPr>
+      <w:r>
+        <w:rPr>
+          <w:rFonts w:ascii="Times New Roman" w:hAnsi="Times New Roman"/>
+          <w:sz w:val="28"/>
+          <w:szCs w:val="28"/>
+        </w:rPr>
+        <w:t>К63</w:t>
+      </w:r>
+    </w:p>
+    <w:p>
+      <w:pPr>
+        <w:spacing w:after="0" w:line="240" w:lineRule="auto"/>
         <w:ind w:firstLine="709"/>
-        <w:jc w:val="center"/>
-        <w:rPr>
-          <w:rFonts w:ascii="Times New Roman" w:hAnsi="Times New Roman"/>
-          <w:b/>
-          <w:sz w:val="28"/>
-          <w:szCs w:val="28"/>
-        </w:rPr>
-      </w:pPr>
-    </w:p>
-    <w:p>
-      <w:pPr>
-        <w:spacing w:after="0" w:line="360" w:lineRule="auto"/>
-        <w:ind w:firstLine="709"/>
-        <w:jc w:val="center"/>
-        <w:rPr>
-          <w:rFonts w:ascii="Times New Roman" w:hAnsi="Times New Roman"/>
-          <w:b/>
-          <w:sz w:val="28"/>
-          <w:szCs w:val="28"/>
-        </w:rPr>
-      </w:pPr>
-    </w:p>
-    <w:p>
-      <w:pPr>
-        <w:spacing w:after="0" w:line="360" w:lineRule="auto"/>
-        <w:ind w:firstLine="709"/>
-        <w:jc w:val="center"/>
-        <w:rPr>
-          <w:rFonts w:ascii="Times New Roman" w:hAnsi="Times New Roman"/>
-          <w:b/>
-          <w:sz w:val="28"/>
-          <w:szCs w:val="28"/>
-        </w:rPr>
-      </w:pPr>
-    </w:p>
-    <w:p>
-      <w:pPr>
-        <w:spacing w:after="0" w:line="360" w:lineRule="auto"/>
-        <w:ind w:firstLine="709"/>
-        <w:jc w:val="center"/>
-        <w:rPr>
-          <w:rFonts w:ascii="Times New Roman" w:hAnsi="Times New Roman"/>
-          <w:b/>
-          <w:sz w:val="28"/>
-          <w:szCs w:val="28"/>
-        </w:rPr>
-      </w:pPr>
-    </w:p>
-    <w:p>
-      <w:pPr>
-        <w:spacing w:after="0" w:line="360" w:lineRule="auto"/>
-        <w:ind w:firstLine="709"/>
-        <w:jc w:val="center"/>
-        <w:rPr>
-          <w:rFonts w:ascii="Times New Roman" w:hAnsi="Times New Roman"/>
-          <w:b/>
-          <w:sz w:val="28"/>
-          <w:szCs w:val="28"/>
-        </w:rPr>
-      </w:pPr>
-    </w:p>
-    <w:p>
-      <w:pPr>
-        <w:spacing w:after="0" w:line="360" w:lineRule="auto"/>
-        <w:ind w:firstLine="709"/>
-        <w:jc w:val="center"/>
-        <w:rPr>
-          <w:rFonts w:ascii="Times New Roman" w:hAnsi="Times New Roman"/>
-          <w:b/>
-          <w:sz w:val="28"/>
-          <w:szCs w:val="28"/>
-        </w:rPr>
-      </w:pPr>
-    </w:p>
-    <w:p>
-      <w:pPr>
-        <w:spacing w:after="0" w:line="360" w:lineRule="auto"/>
-        <w:ind w:firstLine="709"/>
-        <w:jc w:val="center"/>
-        <w:rPr>
-          <w:rFonts w:ascii="Times New Roman" w:hAnsi="Times New Roman"/>
-          <w:b/>
-          <w:sz w:val="28"/>
-          <w:szCs w:val="28"/>
-        </w:rPr>
-      </w:pPr>
-    </w:p>
-    <w:p>
-      <w:pPr>
-        <w:spacing w:after="0" w:line="360" w:lineRule="auto"/>
-        <w:ind w:firstLine="709"/>
-        <w:jc w:val="center"/>
-        <w:rPr>
-          <w:rFonts w:ascii="Times New Roman" w:hAnsi="Times New Roman"/>
-          <w:b/>
-          <w:sz w:val="28"/>
-          <w:szCs w:val="28"/>
-        </w:rPr>
-      </w:pPr>
-    </w:p>
-    <w:p>
-      <w:pPr>
-        <w:spacing w:after="0" w:line="360" w:lineRule="auto"/>
-        <w:ind w:firstLine="709"/>
-        <w:jc w:val="center"/>
-        <w:rPr>
-          <w:rFonts w:ascii="Times New Roman" w:hAnsi="Times New Roman"/>
-          <w:b/>
-          <w:sz w:val="28"/>
-          <w:szCs w:val="28"/>
-        </w:rPr>
-      </w:pPr>
-    </w:p>
-    <w:p>
-      <w:pPr>
-        <w:spacing w:after="0" w:line="360" w:lineRule="auto"/>
-        <w:ind w:firstLine="709"/>
-        <w:jc w:val="center"/>
-        <w:rPr>
-          <w:rFonts w:ascii="Times New Roman" w:hAnsi="Times New Roman"/>
-          <w:b/>
-          <w:sz w:val="28"/>
-          <w:szCs w:val="28"/>
-        </w:rPr>
-      </w:pPr>
-    </w:p>
-    <w:p>
-      <w:pPr>
-        <w:spacing w:after="0" w:line="360" w:lineRule="auto"/>
-        <w:ind w:firstLine="709"/>
-        <w:jc w:val="center"/>
-        <w:rPr>
-          <w:rFonts w:ascii="Times New Roman" w:hAnsi="Times New Roman"/>
-          <w:b/>
-          <w:sz w:val="28"/>
-          <w:szCs w:val="28"/>
-        </w:rPr>
-      </w:pPr>
-    </w:p>
-    <w:p>
-      <w:pPr>
-        <w:spacing w:after="0" w:line="360" w:lineRule="auto"/>
-        <w:ind w:firstLine="709"/>
-        <w:jc w:val="center"/>
-        <w:rPr>
-          <w:rFonts w:ascii="Times New Roman" w:hAnsi="Times New Roman"/>
-          <w:b/>
-          <w:sz w:val="28"/>
-          <w:szCs w:val="28"/>
-        </w:rPr>
-      </w:pPr>
-    </w:p>
-    <w:p>
-      <w:pPr>
-        <w:spacing w:after="0" w:line="360" w:lineRule="auto"/>
-        <w:ind w:firstLine="709"/>
-        <w:jc w:val="center"/>
-        <w:rPr>
-          <w:rFonts w:ascii="Times New Roman" w:hAnsi="Times New Roman"/>
-          <w:b/>
-          <w:sz w:val="28"/>
-          <w:szCs w:val="28"/>
-        </w:rPr>
-      </w:pPr>
-      <w:r>
-        <w:rPr>
-          <w:rFonts w:ascii="Times New Roman" w:hAnsi="Times New Roman"/>
-          <w:b/>
-          <w:sz w:val="28"/>
-          <w:szCs w:val="28"/>
-        </w:rPr>
-        <w:t>Иркутск 2014</w:t>
-      </w:r>
-    </w:p>
-    <w:p>
-      <w:pPr>
-        <w:pStyle w:val="a3"/>
-      </w:pPr>
-    </w:p>
-    <w:p>
-      <w:pPr>
-        <w:pStyle w:val="a3"/>
-        <w:rPr>
-          <w:rFonts w:ascii="Times New Roman" w:hAnsi="Times New Roman"/>
-          <w:sz w:val="28"/>
-          <w:szCs w:val="28"/>
-        </w:rPr>
-      </w:pPr>
-      <w:r>
-        <w:rPr>
-          <w:rFonts w:ascii="Times New Roman" w:hAnsi="Times New Roman"/>
-          <w:sz w:val="28"/>
-          <w:szCs w:val="28"/>
-        </w:rPr>
-        <w:t>УДК 681.3(075.8)</w:t>
-      </w:r>
-    </w:p>
-    <w:p>
-      <w:pPr>
-        <w:pStyle w:val="a3"/>
-        <w:rPr>
-          <w:rFonts w:ascii="Times New Roman" w:hAnsi="Times New Roman"/>
-          <w:sz w:val="28"/>
-          <w:szCs w:val="28"/>
-        </w:rPr>
-      </w:pPr>
-      <w:r>
-        <w:rPr>
-          <w:rFonts w:ascii="Times New Roman" w:hAnsi="Times New Roman"/>
-          <w:sz w:val="28"/>
-          <w:szCs w:val="28"/>
-        </w:rPr>
-        <w:t>ББК 32.97я73</w:t>
-      </w:r>
-    </w:p>
-    <w:p>
-      <w:pPr>
-        <w:pStyle w:val="a3"/>
-        <w:rPr>
-          <w:rFonts w:ascii="Times New Roman" w:hAnsi="Times New Roman"/>
-          <w:sz w:val="28"/>
-          <w:szCs w:val="28"/>
-        </w:rPr>
-      </w:pPr>
-      <w:r>
-        <w:rPr>
-          <w:rFonts w:ascii="Times New Roman" w:hAnsi="Times New Roman"/>
-          <w:sz w:val="28"/>
-          <w:szCs w:val="28"/>
-        </w:rPr>
-        <w:t>К63</w:t>
-      </w:r>
-    </w:p>
-    <w:p>
-      <w:pPr>
-        <w:spacing w:after="0" w:line="240" w:lineRule="auto"/>
-        <w:ind w:firstLine="709"/>
-        <w:rPr>
-          <w:rFonts w:ascii="Times New Roman" w:hAnsi="Times New Roman"/>
-          <w:sz w:val="28"/>
-          <w:szCs w:val="28"/>
-        </w:rPr>
-      </w:pPr>
-    </w:p>
-    <w:p>
-      <w:pPr>
-        <w:spacing w:after="0" w:line="240" w:lineRule="auto"/>
-        <w:ind w:firstLine="709"/>
+        <w:rPr>
+          <w:rFonts w:ascii="Times New Roman" w:hAnsi="Times New Roman"/>
+          <w:sz w:val="28"/>
+          <w:szCs w:val="28"/>
+        </w:rPr>
+      </w:pPr>
+    </w:p>
+    <w:p>
+      <w:pPr>
+        <w:spacing w:after="0" w:line="240" w:lineRule="auto"/>
         <w:jc w:val="center"/>
         <w:rPr>
           <w:rFonts w:ascii="Times New Roman" w:hAnsi="Times New Roman"/>
@@ -633,19 +608,17 @@
     <w:p>
       <w:pPr>
         <w:spacing w:after="0" w:line="240" w:lineRule="auto"/>
-        <w:ind w:firstLine="709"/>
-        <w:jc w:val="center"/>
-        <w:rPr>
-          <w:rFonts w:ascii="Times New Roman" w:hAnsi="Times New Roman"/>
-          <w:sz w:val="28"/>
-          <w:szCs w:val="28"/>
-        </w:rPr>
-      </w:pPr>
-    </w:p>
-    <w:p>
-      <w:pPr>
-        <w:spacing w:after="0" w:line="240" w:lineRule="auto"/>
-        <w:ind w:firstLine="709"/>
+        <w:jc w:val="center"/>
+        <w:rPr>
+          <w:rFonts w:ascii="Times New Roman" w:hAnsi="Times New Roman"/>
+          <w:sz w:val="28"/>
+          <w:szCs w:val="28"/>
+        </w:rPr>
+      </w:pPr>
+    </w:p>
+    <w:p>
+      <w:pPr>
+        <w:spacing w:after="0" w:line="240" w:lineRule="auto"/>
         <w:jc w:val="center"/>
         <w:rPr>
           <w:rFonts w:ascii="Times New Roman" w:hAnsi="Times New Roman"/>
@@ -665,55 +638,52 @@
     <w:p>
       <w:pPr>
         <w:spacing w:after="0" w:line="240" w:lineRule="auto"/>
-        <w:ind w:firstLine="709"/>
-        <w:jc w:val="center"/>
-        <w:rPr>
-          <w:rFonts w:ascii="Times New Roman" w:hAnsi="Times New Roman"/>
-          <w:sz w:val="28"/>
-          <w:szCs w:val="28"/>
-        </w:rPr>
-      </w:pPr>
-      <w:r>
-        <w:rPr>
-          <w:rFonts w:ascii="Times New Roman" w:hAnsi="Times New Roman"/>
-          <w:sz w:val="28"/>
-          <w:szCs w:val="28"/>
-        </w:rPr>
-        <w:t xml:space="preserve"> программы</w:t>
-      </w:r>
-      <w:r>
-        <w:rPr>
-          <w:rFonts w:ascii="Times New Roman" w:hAnsi="Times New Roman"/>
-          <w:sz w:val="28"/>
-          <w:szCs w:val="28"/>
-        </w:rPr>
-        <w:t xml:space="preserve"> стратегического развития </w:t>
-      </w:r>
-    </w:p>
-    <w:p>
-      <w:pPr>
-        <w:spacing w:after="0" w:line="240" w:lineRule="auto"/>
-        <w:ind w:firstLine="709"/>
-        <w:jc w:val="center"/>
-        <w:rPr>
-          <w:rFonts w:ascii="Times New Roman" w:hAnsi="Times New Roman"/>
-          <w:sz w:val="28"/>
-          <w:szCs w:val="28"/>
-        </w:rPr>
-      </w:pPr>
-      <w:r>
-        <w:rPr>
-          <w:rFonts w:ascii="Times New Roman" w:hAnsi="Times New Roman"/>
-          <w:sz w:val="28"/>
-          <w:szCs w:val="28"/>
-        </w:rPr>
-        <w:t xml:space="preserve">ФГБОУ ВПО «ИГУ» за 2012-2016 гг., </w:t>
-      </w:r>
-    </w:p>
-    <w:p>
-      <w:pPr>
-        <w:spacing w:after="0" w:line="240" w:lineRule="auto"/>
-        <w:ind w:firstLine="709"/>
+        <w:jc w:val="center"/>
+        <w:rPr>
+          <w:rFonts w:ascii="Times New Roman" w:hAnsi="Times New Roman"/>
+          <w:sz w:val="28"/>
+          <w:szCs w:val="28"/>
+        </w:rPr>
+      </w:pPr>
+      <w:r>
+        <w:rPr>
+          <w:rFonts w:ascii="Times New Roman" w:hAnsi="Times New Roman"/>
+          <w:sz w:val="28"/>
+          <w:szCs w:val="28"/>
+        </w:rPr>
+        <w:t>программы</w:t>
+      </w:r>
+      <w:r>
+        <w:rPr>
+          <w:rFonts w:ascii="Times New Roman" w:hAnsi="Times New Roman"/>
+          <w:sz w:val="28"/>
+          <w:szCs w:val="28"/>
+        </w:rPr>
+        <w:t xml:space="preserve"> стратегического развития</w:t>
+      </w:r>
+    </w:p>
+    <w:p>
+      <w:pPr>
+        <w:spacing w:after="0" w:line="240" w:lineRule="auto"/>
+        <w:jc w:val="center"/>
+        <w:rPr>
+          <w:rFonts w:ascii="Times New Roman" w:hAnsi="Times New Roman"/>
+          <w:sz w:val="28"/>
+          <w:szCs w:val="28"/>
+        </w:rPr>
+      </w:pPr>
+      <w:r>
+        <w:rPr>
+          <w:rFonts w:ascii="Times New Roman" w:hAnsi="Times New Roman"/>
+          <w:sz w:val="28"/>
+          <w:szCs w:val="28"/>
+        </w:rPr>
+        <w:t>ФГБОУ ВПО «ИГУ» за 2012-2016 гг.,</w:t>
+      </w:r>
+    </w:p>
+    <w:p>
+      <w:pPr>
+        <w:spacing w:after="0" w:line="240" w:lineRule="auto"/>
         <w:jc w:val="center"/>
         <w:rPr>
           <w:rFonts w:ascii="Times New Roman" w:hAnsi="Times New Roman"/>
@@ -733,19 +703,17 @@
     <w:p>
       <w:pPr>
         <w:spacing w:after="0" w:line="240" w:lineRule="auto"/>
-        <w:ind w:firstLine="709"/>
-        <w:jc w:val="center"/>
-        <w:rPr>
-          <w:rFonts w:ascii="Times New Roman" w:hAnsi="Times New Roman"/>
-          <w:sz w:val="28"/>
-          <w:szCs w:val="28"/>
-        </w:rPr>
-      </w:pPr>
-    </w:p>
-    <w:p>
-      <w:pPr>
-        <w:spacing w:after="0" w:line="240" w:lineRule="auto"/>
-        <w:ind w:firstLine="709"/>
+        <w:jc w:val="center"/>
+        <w:rPr>
+          <w:rFonts w:ascii="Times New Roman" w:hAnsi="Times New Roman"/>
+          <w:sz w:val="28"/>
+          <w:szCs w:val="28"/>
+        </w:rPr>
+      </w:pPr>
+    </w:p>
+    <w:p>
+      <w:pPr>
+        <w:spacing w:after="0" w:line="240" w:lineRule="auto"/>
         <w:jc w:val="center"/>
         <w:rPr>
           <w:rFonts w:ascii="Times New Roman" w:hAnsi="Times New Roman"/>
@@ -765,7 +733,6 @@
     <w:p>
       <w:pPr>
         <w:spacing w:after="0" w:line="240" w:lineRule="auto"/>
-        <w:ind w:firstLine="709"/>
         <w:jc w:val="center"/>
         <w:rPr>
           <w:rFonts w:ascii="Times New Roman" w:hAnsi="Times New Roman"/>
@@ -785,31 +752,28 @@
     <w:p>
       <w:pPr>
         <w:spacing w:after="0" w:line="240" w:lineRule="auto"/>
-        <w:ind w:firstLine="709"/>
-        <w:jc w:val="center"/>
-        <w:rPr>
-          <w:rFonts w:ascii="Times New Roman" w:hAnsi="Times New Roman"/>
-          <w:sz w:val="28"/>
-          <w:szCs w:val="28"/>
-        </w:rPr>
-      </w:pPr>
-    </w:p>
-    <w:p>
-      <w:pPr>
-        <w:spacing w:after="0" w:line="240" w:lineRule="auto"/>
-        <w:ind w:firstLine="709"/>
-        <w:jc w:val="center"/>
-        <w:rPr>
-          <w:rFonts w:ascii="Times New Roman" w:hAnsi="Times New Roman"/>
-          <w:sz w:val="28"/>
-          <w:szCs w:val="28"/>
-        </w:rPr>
-      </w:pPr>
-    </w:p>
-    <w:p>
-      <w:pPr>
-        <w:spacing w:after="0" w:line="240" w:lineRule="auto"/>
-        <w:ind w:firstLine="709"/>
+        <w:jc w:val="center"/>
+        <w:rPr>
+          <w:rFonts w:ascii="Times New Roman" w:hAnsi="Times New Roman"/>
+          <w:sz w:val="28"/>
+          <w:szCs w:val="28"/>
+        </w:rPr>
+      </w:pPr>
+    </w:p>
+    <w:p>
+      <w:pPr>
+        <w:spacing w:after="0" w:line="240" w:lineRule="auto"/>
+        <w:jc w:val="center"/>
+        <w:rPr>
+          <w:rFonts w:ascii="Times New Roman" w:hAnsi="Times New Roman"/>
+          <w:sz w:val="28"/>
+          <w:szCs w:val="28"/>
+        </w:rPr>
+      </w:pPr>
+    </w:p>
+    <w:p>
+      <w:pPr>
+        <w:spacing w:after="0" w:line="240" w:lineRule="auto"/>
         <w:jc w:val="center"/>
         <w:rPr>
           <w:rFonts w:ascii="Times New Roman" w:hAnsi="Times New Roman"/>
@@ -829,7 +793,6 @@
     <w:p>
       <w:pPr>
         <w:spacing w:after="0" w:line="240" w:lineRule="auto"/>
-        <w:ind w:firstLine="709"/>
         <w:jc w:val="center"/>
         <w:rPr>
           <w:rFonts w:ascii="Times New Roman" w:hAnsi="Times New Roman"/>
@@ -871,13 +834,12 @@
           <w:sz w:val="28"/>
           <w:szCs w:val="28"/>
         </w:rPr>
-        <w:t xml:space="preserve"> Сажин В.И..</w:t>
-      </w:r>
-    </w:p>
-    <w:p>
-      <w:pPr>
-        <w:spacing w:after="0" w:line="240" w:lineRule="auto"/>
-        <w:ind w:firstLine="709"/>
+        <w:t xml:space="preserve"> Сажин В.И.</w:t>
+      </w:r>
+    </w:p>
+    <w:p>
+      <w:pPr>
+        <w:spacing w:after="0" w:line="240" w:lineRule="auto"/>
         <w:jc w:val="center"/>
         <w:rPr>
           <w:rFonts w:ascii="Times New Roman" w:hAnsi="Times New Roman"/>
@@ -1007,7 +969,23 @@
           <w:sz w:val="28"/>
           <w:szCs w:val="28"/>
         </w:rPr>
-        <w:t>Компьютерные науки. В 4 ч. Ч.1: учеб</w:t>
+        <w:t>Компьютерные науки. В 4 ч. Ч.</w:t>
+      </w:r>
+      <w:r>
+        <w:rPr>
+          <w:rFonts w:ascii="Times New Roman" w:hAnsi="Times New Roman"/>
+          <w:sz w:val="28"/>
+          <w:szCs w:val="28"/>
+        </w:rPr>
+        <w:t>4</w:t>
+      </w:r>
+      <w:r>
+        <w:rPr>
+          <w:rFonts w:ascii="Times New Roman" w:hAnsi="Times New Roman"/>
+          <w:sz w:val="28"/>
+          <w:szCs w:val="28"/>
+        </w:rPr>
+        <w:t>: учеб</w:t>
       </w:r>
       <w:proofErr w:type="gramStart"/>
       <w:r>
@@ -1043,7 +1021,75 @@
           <w:sz w:val="28"/>
           <w:szCs w:val="28"/>
         </w:rPr>
-        <w:t>особие / Л.В. Рожина, Р.К. Фёдоров, А.Е. Хмельнов, Е.А. Черкашин, А.А. Ветров. – Иркутск:  Изд-во ИГУ, 2014.- 111 с.</w:t>
+        <w:t xml:space="preserve">особие / </w:t>
+      </w:r>
+      <w:r>
+        <w:rPr>
+          <w:rFonts w:ascii="Times New Roman" w:hAnsi="Times New Roman"/>
+          <w:sz w:val="28"/>
+          <w:szCs w:val="28"/>
+        </w:rPr>
+        <w:t>Е.А. Черкашин,</w:t>
+      </w:r>
+      <w:r>
+        <w:rPr>
+          <w:rFonts w:ascii="Times New Roman" w:hAnsi="Times New Roman"/>
+          <w:sz w:val="28"/>
+          <w:szCs w:val="28"/>
+        </w:rPr>
+        <w:t xml:space="preserve"> </w:t>
+      </w:r>
+      <w:r>
+        <w:rPr>
+          <w:rFonts w:ascii="Times New Roman" w:hAnsi="Times New Roman"/>
+          <w:sz w:val="28"/>
+          <w:szCs w:val="28"/>
+        </w:rPr>
+        <w:t xml:space="preserve">Л.В. Рожина, Р.К. Фёдоров, А.Е. </w:t>
+      </w:r>
+      <w:proofErr w:type="spellStart"/>
+      <w:r>
+        <w:rPr>
+          <w:rFonts w:ascii="Times New Roman" w:hAnsi="Times New Roman"/>
+          <w:sz w:val="28"/>
+          <w:szCs w:val="28"/>
+        </w:rPr>
+        <w:t>Хмельнов</w:t>
+      </w:r>
+      <w:proofErr w:type="spellEnd"/>
+      <w:r>
+        <w:rPr>
+          <w:rFonts w:ascii="Times New Roman" w:hAnsi="Times New Roman"/>
+          <w:sz w:val="28"/>
+          <w:szCs w:val="28"/>
+        </w:rPr>
+        <w:t xml:space="preserve">, А.А. Ветров. – Иркутск:  Изд-во ИГУ, 2014.- </w:t>
+      </w:r>
+      <w:r>
+        <w:rPr>
+          <w:rFonts w:ascii="Times New Roman" w:hAnsi="Times New Roman"/>
+          <w:sz w:val="28"/>
+          <w:szCs w:val="28"/>
+          <w:highlight w:val="yellow"/>
+        </w:rPr>
+        <w:t>1</w:t>
+      </w:r>
+      <w:r>
+        <w:rPr>
+          <w:rFonts w:ascii="Times New Roman" w:hAnsi="Times New Roman"/>
+          <w:sz w:val="28"/>
+          <w:szCs w:val="28"/>
+          <w:highlight w:val="yellow"/>
+        </w:rPr>
+        <w:t>09</w:t>
+      </w:r>
+      <w:r>
+        <w:rPr>
+          <w:rFonts w:ascii="Times New Roman" w:hAnsi="Times New Roman"/>
+          <w:sz w:val="28"/>
+          <w:szCs w:val="28"/>
+        </w:rPr>
+        <w:t xml:space="preserve"> с.</w:t>
       </w:r>
     </w:p>
     <w:p>
@@ -1071,23 +1117,16 @@
           <w:sz w:val="28"/>
           <w:szCs w:val="28"/>
         </w:rPr>
-        <w:t xml:space="preserve">               (</w:t>
-      </w:r>
-      <w:r>
-        <w:rPr>
-          <w:rFonts w:ascii="Times New Roman" w:hAnsi="Times New Roman"/>
-          <w:sz w:val="28"/>
-          <w:szCs w:val="28"/>
-        </w:rPr>
-        <w:t>ч.</w:t>
-      </w:r>
-      <w:r>
-        <w:rPr>
-          <w:rFonts w:ascii="Times New Roman" w:hAnsi="Times New Roman"/>
-          <w:sz w:val="28"/>
-          <w:szCs w:val="28"/>
-        </w:rPr>
-        <w:t>1)</w:t>
+        <w:t xml:space="preserve">               </w:t>
+      </w:r>
+      <w:r>
+        <w:rPr>
+          <w:rFonts w:ascii="Times New Roman" w:hAnsi="Times New Roman"/>
+          <w:sz w:val="28"/>
+          <w:szCs w:val="28"/>
+          <w:highlight w:val="yellow"/>
+        </w:rPr>
+        <w:t>(ч.1)</w:t>
       </w:r>
     </w:p>
     <w:p>
@@ -1190,6 +1229,7 @@
           <w:rFonts w:ascii="Times New Roman" w:hAnsi="Times New Roman"/>
           <w:sz w:val="28"/>
           <w:szCs w:val="28"/>
+          <w:highlight w:val="yellow"/>
         </w:rPr>
         <w:t>Библиогр</w:t>
       </w:r>
@@ -1199,6 +1239,7 @@
           <w:rFonts w:ascii="Times New Roman" w:hAnsi="Times New Roman"/>
           <w:sz w:val="28"/>
           <w:szCs w:val="28"/>
+          <w:highlight w:val="yellow"/>
         </w:rPr>
         <w:t>. 11 назв. Ил. 24.</w:t>
       </w:r>
@@ -1271,6 +1312,7 @@
           <w:szCs w:val="28"/>
         </w:rPr>
       </w:pPr>
+      <w:proofErr w:type="gramStart"/>
       <w:r>
         <w:rPr>
           <w:rFonts w:ascii="Times New Roman" w:hAnsi="Times New Roman"/>
@@ -1286,23 +1328,34 @@
           <w:sz w:val="28"/>
           <w:szCs w:val="28"/>
         </w:rPr>
-        <w:t xml:space="preserve">               (</w:t>
-      </w:r>
-      <w:r>
-        <w:rPr>
-          <w:rFonts w:ascii="Times New Roman" w:hAnsi="Times New Roman"/>
-          <w:sz w:val="28"/>
-          <w:szCs w:val="28"/>
-        </w:rPr>
-        <w:t>ч.</w:t>
-      </w:r>
-      <w:r>
-        <w:rPr>
-          <w:rFonts w:ascii="Times New Roman" w:hAnsi="Times New Roman"/>
-          <w:sz w:val="28"/>
-          <w:szCs w:val="28"/>
-        </w:rPr>
-        <w:t>1)</w:t>
+        <w:t xml:space="preserve">               </w:t>
+      </w:r>
+      <w:r>
+        <w:rPr>
+          <w:rFonts w:ascii="Times New Roman" w:hAnsi="Times New Roman"/>
+          <w:sz w:val="28"/>
+          <w:szCs w:val="28"/>
+          <w:highlight w:val="yellow"/>
+        </w:rPr>
+        <w:t>(ч.</w:t>
+      </w:r>
+      <w:r>
+        <w:rPr>
+          <w:rFonts w:ascii="Times New Roman" w:hAnsi="Times New Roman"/>
+          <w:sz w:val="28"/>
+          <w:szCs w:val="28"/>
+          <w:highlight w:val="yellow"/>
+        </w:rPr>
+        <w:t>4</w:t>
+      </w:r>
+      <w:r>
+        <w:rPr>
+          <w:rFonts w:ascii="Times New Roman" w:hAnsi="Times New Roman"/>
+          <w:sz w:val="28"/>
+          <w:szCs w:val="28"/>
+          <w:highlight w:val="yellow"/>
+        </w:rPr>
+        <w:t>)</w:t>
       </w:r>
       <w:r>
         <w:rPr>
@@ -1352,6 +1405,15 @@
         </w:rPr>
         <w:t>ФГБОУ ВПО «ИГУ», 2014</w:t>
       </w:r>
+      <w:r>
+        <w:rPr>
+          <w:rFonts w:ascii="Times New Roman" w:hAnsi="Times New Roman"/>
+          <w:sz w:val="28"/>
+          <w:szCs w:val="28"/>
+        </w:rPr>
+        <w:t>.</w:t>
+      </w:r>
+      <w:proofErr w:type="gramEnd"/>
     </w:p>
     <w:p>
       <w:pPr>

</xml_diff>